<commit_message>
use gui based tools
git-svn-id: https://tor.ern.nps.edu/svn/proj/labtainer/trunk@1019 ed162e55-3153-4343-a18d-e086fa355ed4
</commit_message>
<xml_diff>
--- a/labs/nix-commands/docs/nix-commands.docx
+++ b/labs/nix-commands/docs/nix-commands.docx
@@ -84,7 +84,7 @@
           <w:ilvl w:val="0"/>
           <w:numId w:val="2"/>
         </w:numPr>
-        <w:shd w:fill="D9D9D9" w:val="clear"/>
+        <w:shd w:val="clear" w:fill="D9D9D9"/>
         <w:rPr/>
       </w:pPr>
       <w:r>
@@ -141,7 +141,7 @@
       <w:r>
         <w:rPr/>
         <w:drawing>
-          <wp:inline distT="0" distB="635" distL="0" distR="0">
+          <wp:inline distT="0" distB="0" distL="0" distR="0">
             <wp:extent cx="4295775" cy="3225800"/>
             <wp:effectExtent l="0" t="0" r="0" b="0"/>
             <wp:docPr id="1" name="Picture 1" descr=""/>
@@ -331,7 +331,7 @@
           <w:ilvl w:val="0"/>
           <w:numId w:val="2"/>
         </w:numPr>
-        <w:shd w:fill="D9D9D9" w:val="clear"/>
+        <w:shd w:val="clear" w:fill="D9D9D9"/>
         <w:spacing w:before="0" w:after="60"/>
         <w:rPr/>
       </w:pPr>
@@ -379,7 +379,7 @@
           <w:ilvl w:val="0"/>
           <w:numId w:val="2"/>
         </w:numPr>
-        <w:shd w:fill="D9D9D9" w:val="clear"/>
+        <w:shd w:val="clear" w:fill="D9D9D9"/>
         <w:spacing w:before="0" w:after="60"/>
         <w:rPr/>
       </w:pPr>
@@ -1360,12 +1360,12 @@
               <wp:anchor behindDoc="0" distT="0" distB="0" distL="114300" distR="114300" simplePos="0" locked="0" layoutInCell="1" allowOverlap="1" relativeHeight="9" wp14:anchorId="13BD9BC9">
                 <wp:simplePos x="0" y="0"/>
                 <wp:positionH relativeFrom="column">
-                  <wp:posOffset>1828800</wp:posOffset>
+                  <wp:posOffset>1938655</wp:posOffset>
                 </wp:positionH>
                 <wp:positionV relativeFrom="paragraph">
-                  <wp:posOffset>171450</wp:posOffset>
+                  <wp:posOffset>186055</wp:posOffset>
                 </wp:positionV>
-                <wp:extent cx="127000" cy="202565"/>
+                <wp:extent cx="129540" cy="203200"/>
                 <wp:effectExtent l="8255" t="13335" r="30480" b="26035"/>
                 <wp:wrapNone/>
                 <wp:docPr id="2" name="Line 34"/>
@@ -1376,7 +1376,7 @@
                       <wps:spPr>
                         <a:xfrm flipH="1" flipV="1">
                           <a:off x="0" y="0"/>
-                          <a:ext cx="127800" cy="201960"/>
+                          <a:ext cx="128880" cy="201960"/>
                         </a:xfrm>
                         <a:prstGeom prst="line">
                           <a:avLst/>
@@ -1404,7 +1404,7 @@
           </mc:Choice>
           <mc:Fallback>
             <w:pict>
-              <v:line id="shape_0" from="139.6pt,13.05pt" to="149.6pt,28.9pt" ID="Line 34" stroked="t" style="position:absolute;flip:xy" wp14:anchorId="13BD9BC9">
+              <v:line id="shape_0" from="148.3pt,14.1pt" to="158.4pt,29.95pt" ID="Line 34" stroked="t" style="position:absolute;flip:xy" wp14:anchorId="13BD9BC9">
                 <v:stroke color="black" weight="9360" endarrow="block" endarrowwidth="medium" endarrowlength="medium" joinstyle="round" endcap="flat"/>
                 <v:fill o:detectmouseclick="t" on="false"/>
               </v:line>
@@ -1455,7 +1455,7 @@
                 <wp:positionV relativeFrom="paragraph">
                   <wp:posOffset>9525</wp:posOffset>
                 </wp:positionV>
-                <wp:extent cx="831850" cy="270510"/>
+                <wp:extent cx="833120" cy="271780"/>
                 <wp:effectExtent l="3175" t="0" r="16510" b="12700"/>
                 <wp:wrapNone/>
                 <wp:docPr id="3" name="Text Box 13"/>
@@ -1466,7 +1466,7 @@
                       <wps:spPr>
                         <a:xfrm>
                           <a:off x="0" y="0"/>
-                          <a:ext cx="831240" cy="270000"/>
+                          <a:ext cx="832320" cy="271080"/>
                         </a:xfrm>
                         <a:prstGeom prst="rect">
                           <a:avLst/>
@@ -1492,13 +1492,11 @@
                           <w:p>
                             <w:pPr>
                               <w:pStyle w:val="FrameContents"/>
-                              <w:rPr>
-                                <w:color w:val="auto"/>
-                              </w:rPr>
+                              <w:rPr/>
                             </w:pPr>
                             <w:r>
                               <w:rPr>
-                                <w:color w:val="auto"/>
+                                <w:color w:val="00000A"/>
                               </w:rPr>
                               <w:t>No space!</w:t>
                             </w:r>
@@ -1516,7 +1514,7 @@
           </mc:Choice>
           <mc:Fallback>
             <w:pict>
-              <v:rect id="shape_0" ID="Text Box 13" fillcolor="white" stroked="t" style="position:absolute;margin-left:140.25pt;margin-top:0.75pt;width:65.4pt;height:21.2pt" wp14:anchorId="74C05B76">
+              <v:rect id="shape_0" ID="Text Box 13" fillcolor="white" stroked="t" style="position:absolute;margin-left:140.25pt;margin-top:0.75pt;width:65.5pt;height:21.3pt" wp14:anchorId="74C05B76">
                 <w10:wrap type="square"/>
                 <v:fill o:detectmouseclick="t" type="solid" color2="black"/>
                 <v:stroke color="black" weight="9360" joinstyle="miter" endcap="flat"/>
@@ -1525,13 +1523,11 @@
                     <w:p>
                       <w:pPr>
                         <w:pStyle w:val="FrameContents"/>
-                        <w:rPr>
-                          <w:color w:val="auto"/>
-                        </w:rPr>
+                        <w:rPr/>
                       </w:pPr>
                       <w:r>
                         <w:rPr>
-                          <w:color w:val="auto"/>
+                          <w:color w:val="00000A"/>
                         </w:rPr>
                         <w:t>No space!</w:t>
                       </w:r>
@@ -1865,7 +1861,7 @@
           <w:ilvl w:val="0"/>
           <w:numId w:val="2"/>
         </w:numPr>
-        <w:shd w:fill="D9D9D9" w:val="clear"/>
+        <w:shd w:val="clear" w:fill="D9D9D9"/>
         <w:rPr/>
       </w:pPr>
       <w:r>
@@ -2191,7 +2187,7 @@
           <w:ilvl w:val="0"/>
           <w:numId w:val="2"/>
         </w:numPr>
-        <w:shd w:fill="D9D9D9" w:val="clear"/>
+        <w:shd w:val="clear" w:fill="D9D9D9"/>
         <w:rPr/>
       </w:pPr>
       <w:r>
@@ -2303,7 +2299,7 @@
           <w:ilvl w:val="0"/>
           <w:numId w:val="2"/>
         </w:numPr>
-        <w:shd w:fill="D9D9D9" w:val="clear"/>
+        <w:shd w:val="clear" w:fill="D9D9D9"/>
         <w:rPr/>
       </w:pPr>
       <w:r>
@@ -2918,7 +2914,7 @@
           <w:ilvl w:val="0"/>
           <w:numId w:val="2"/>
         </w:numPr>
-        <w:shd w:fill="D9D9D9" w:val="clear"/>
+        <w:shd w:val="clear" w:fill="D9D9D9"/>
         <w:rPr/>
       </w:pPr>
       <w:r>
@@ -3076,7 +3072,7 @@
                 <wp:positionV relativeFrom="paragraph">
                   <wp:posOffset>167005</wp:posOffset>
                 </wp:positionV>
-                <wp:extent cx="376555" cy="226060"/>
+                <wp:extent cx="377825" cy="227330"/>
                 <wp:effectExtent l="0" t="1905" r="7620" b="13970"/>
                 <wp:wrapNone/>
                 <wp:docPr id="5" name="Oval 2"/>
@@ -3087,7 +3083,7 @@
                       <wps:spPr>
                         <a:xfrm>
                           <a:off x="0" y="0"/>
-                          <a:ext cx="375840" cy="225360"/>
+                          <a:ext cx="377280" cy="226800"/>
                         </a:xfrm>
                         <a:prstGeom prst="ellipse">
                           <a:avLst/>
@@ -3115,7 +3111,7 @@
           </mc:Choice>
           <mc:Fallback>
             <w:pict>
-              <v:oval id="shape_0" ID="Oval 2" stroked="t" style="position:absolute;margin-left:40.8pt;margin-top:13.15pt;width:29.55pt;height:17.7pt" wp14:anchorId="74B8B010">
+              <v:oval id="shape_0" ID="Oval 2" stroked="t" style="position:absolute;margin-left:40.8pt;margin-top:13.15pt;width:29.65pt;height:17.8pt" wp14:anchorId="74B8B010">
                 <w10:wrap type="none"/>
                 <v:fill o:detectmouseclick="t" on="false"/>
                 <v:stroke color="black" weight="9360" joinstyle="round" endcap="flat"/>
@@ -3134,7 +3130,7 @@
                 <wp:positionV relativeFrom="paragraph">
                   <wp:posOffset>167005</wp:posOffset>
                 </wp:positionV>
-                <wp:extent cx="376555" cy="226060"/>
+                <wp:extent cx="377825" cy="227330"/>
                 <wp:effectExtent l="5080" t="1905" r="12700" b="13970"/>
                 <wp:wrapNone/>
                 <wp:docPr id="6" name="Oval 3"/>
@@ -3145,7 +3141,7 @@
                       <wps:spPr>
                         <a:xfrm>
                           <a:off x="0" y="0"/>
-                          <a:ext cx="375840" cy="225360"/>
+                          <a:ext cx="377280" cy="226800"/>
                         </a:xfrm>
                         <a:prstGeom prst="ellipse">
                           <a:avLst/>
@@ -3173,7 +3169,7 @@
           </mc:Choice>
           <mc:Fallback>
             <w:pict>
-              <v:oval id="shape_0" ID="Oval 3" stroked="t" style="position:absolute;margin-left:70.4pt;margin-top:13.15pt;width:29.55pt;height:17.7pt" wp14:anchorId="0EDBFC45">
+              <v:oval id="shape_0" ID="Oval 3" stroked="t" style="position:absolute;margin-left:70.4pt;margin-top:13.15pt;width:29.65pt;height:17.8pt" wp14:anchorId="0EDBFC45">
                 <w10:wrap type="none"/>
                 <v:fill o:detectmouseclick="t" on="false"/>
                 <v:stroke color="black" weight="9360" joinstyle="round" endcap="flat"/>
@@ -3184,7 +3180,7 @@
         <mc:AlternateContent>
           <mc:Choice Requires="wps">
             <w:drawing>
-              <wp:anchor behindDoc="0" distT="0" distB="0" distL="114300" distR="113665" simplePos="0" locked="0" layoutInCell="1" allowOverlap="1" relativeHeight="4" wp14:anchorId="10D9DD3F">
+              <wp:anchor behindDoc="0" distT="0" distB="0" distL="114300" distR="112395" simplePos="0" locked="0" layoutInCell="1" allowOverlap="1" relativeHeight="4" wp14:anchorId="10D9DD3F">
                 <wp:simplePos x="0" y="0"/>
                 <wp:positionH relativeFrom="column">
                   <wp:posOffset>1270000</wp:posOffset>
@@ -3192,7 +3188,7 @@
                 <wp:positionV relativeFrom="paragraph">
                   <wp:posOffset>167005</wp:posOffset>
                 </wp:positionV>
-                <wp:extent cx="376555" cy="226060"/>
+                <wp:extent cx="377825" cy="227330"/>
                 <wp:effectExtent l="0" t="1905" r="17780" b="13970"/>
                 <wp:wrapNone/>
                 <wp:docPr id="7" name="Oval 4"/>
@@ -3203,7 +3199,7 @@
                       <wps:spPr>
                         <a:xfrm>
                           <a:off x="0" y="0"/>
-                          <a:ext cx="375840" cy="225360"/>
+                          <a:ext cx="377280" cy="226800"/>
                         </a:xfrm>
                         <a:prstGeom prst="ellipse">
                           <a:avLst/>
@@ -3231,7 +3227,7 @@
           </mc:Choice>
           <mc:Fallback>
             <w:pict>
-              <v:oval id="shape_0" ID="Oval 4" stroked="t" style="position:absolute;margin-left:100pt;margin-top:13.15pt;width:29.55pt;height:17.7pt" wp14:anchorId="10D9DD3F">
+              <v:oval id="shape_0" ID="Oval 4" stroked="t" style="position:absolute;margin-left:100pt;margin-top:13.15pt;width:29.65pt;height:17.8pt" wp14:anchorId="10D9DD3F">
                 <w10:wrap type="none"/>
                 <v:fill o:detectmouseclick="t" on="false"/>
                 <v:stroke color="black" weight="9360" joinstyle="round" endcap="flat"/>
@@ -3248,9 +3244,9 @@
                   <wp:posOffset>701675</wp:posOffset>
                 </wp:positionH>
                 <wp:positionV relativeFrom="paragraph">
-                  <wp:posOffset>-319405</wp:posOffset>
+                  <wp:posOffset>-316865</wp:posOffset>
                 </wp:positionV>
-                <wp:extent cx="1270" cy="1270"/>
+                <wp:extent cx="2540" cy="2540"/>
                 <wp:effectExtent l="53975" t="9525" r="73025" b="36195"/>
                 <wp:wrapNone/>
                 <wp:docPr id="8" name="Line 5"/>
@@ -3259,9 +3255,9 @@
                     <wps:wsp>
                       <wps:cNvSpPr/>
                       <wps:spPr>
-                        <a:xfrm>
+                        <a:xfrm flipH="1">
                           <a:off x="0" y="0"/>
-                          <a:ext cx="0" cy="487800"/>
+                          <a:ext cx="1440" cy="1440"/>
                         </a:xfrm>
                         <a:prstGeom prst="line">
                           <a:avLst/>
@@ -3289,7 +3285,7 @@
           </mc:Choice>
           <mc:Fallback>
             <w:pict>
-              <v:line id="shape_0" from="55.25pt,-25.2pt" to="55.25pt,13.15pt" ID="Line 5" stroked="t" style="position:absolute" wp14:anchorId="332829C6">
+              <v:line id="shape_0" from="55.25pt,-25pt" to="55.3pt,-24.95pt" ID="Line 5" stroked="t" style="position:absolute;flip:x" wp14:anchorId="332829C6">
                 <v:stroke color="black" weight="9360" endarrow="block" endarrowwidth="medium" endarrowlength="medium" joinstyle="round" endcap="flat"/>
                 <v:fill o:detectmouseclick="t" on="false"/>
               </v:line>
@@ -3305,9 +3301,9 @@
                   <wp:posOffset>1089660</wp:posOffset>
                 </wp:positionH>
                 <wp:positionV relativeFrom="paragraph">
-                  <wp:posOffset>-319405</wp:posOffset>
+                  <wp:posOffset>-316865</wp:posOffset>
                 </wp:positionV>
-                <wp:extent cx="1270" cy="1270"/>
+                <wp:extent cx="2540" cy="2540"/>
                 <wp:effectExtent l="48260" t="9525" r="78740" b="36195"/>
                 <wp:wrapNone/>
                 <wp:docPr id="9" name="Line 6"/>
@@ -3316,9 +3312,9 @@
                     <wps:wsp>
                       <wps:cNvSpPr/>
                       <wps:spPr>
-                        <a:xfrm>
+                        <a:xfrm flipH="1">
                           <a:off x="0" y="0"/>
-                          <a:ext cx="0" cy="487800"/>
+                          <a:ext cx="1440" cy="1440"/>
                         </a:xfrm>
                         <a:prstGeom prst="line">
                           <a:avLst/>
@@ -3346,7 +3342,7 @@
           </mc:Choice>
           <mc:Fallback>
             <w:pict>
-              <v:line id="shape_0" from="85.8pt,-25.2pt" to="85.8pt,13.15pt" ID="Line 6" stroked="t" style="position:absolute" wp14:anchorId="31E87093">
+              <v:line id="shape_0" from="85.8pt,-25pt" to="85.85pt,-24.95pt" ID="Line 6" stroked="t" style="position:absolute;flip:x" wp14:anchorId="31E87093">
                 <v:stroke color="black" weight="9360" endarrow="block" endarrowwidth="medium" endarrowlength="medium" joinstyle="round" endcap="flat"/>
                 <v:fill o:detectmouseclick="t" on="false"/>
               </v:line>
@@ -3356,15 +3352,15 @@
         <mc:AlternateContent>
           <mc:Choice Requires="wps">
             <w:drawing>
-              <wp:anchor behindDoc="0" distT="0" distB="0" distL="114300" distR="113665" simplePos="0" locked="0" layoutInCell="1" allowOverlap="1" relativeHeight="7" wp14:anchorId="7D243708">
+              <wp:anchor behindDoc="0" distT="0" distB="0" distL="114300" distR="112395" simplePos="0" locked="0" layoutInCell="1" allowOverlap="1" relativeHeight="7" wp14:anchorId="7D243708">
                 <wp:simplePos x="0" y="0"/>
                 <wp:positionH relativeFrom="column">
                   <wp:posOffset>1482725</wp:posOffset>
                 </wp:positionH>
                 <wp:positionV relativeFrom="paragraph">
-                  <wp:posOffset>-319405</wp:posOffset>
+                  <wp:posOffset>-316865</wp:posOffset>
                 </wp:positionV>
-                <wp:extent cx="1270" cy="1270"/>
+                <wp:extent cx="2540" cy="2540"/>
                 <wp:effectExtent l="47625" t="9525" r="79375" b="36195"/>
                 <wp:wrapNone/>
                 <wp:docPr id="10" name="Line 7"/>
@@ -3373,9 +3369,9 @@
                     <wps:wsp>
                       <wps:cNvSpPr/>
                       <wps:spPr>
-                        <a:xfrm>
+                        <a:xfrm flipH="1">
                           <a:off x="0" y="0"/>
-                          <a:ext cx="0" cy="487800"/>
+                          <a:ext cx="1440" cy="1440"/>
                         </a:xfrm>
                         <a:prstGeom prst="line">
                           <a:avLst/>
@@ -3403,7 +3399,7 @@
           </mc:Choice>
           <mc:Fallback>
             <w:pict>
-              <v:line id="shape_0" from="116.75pt,-25.2pt" to="116.75pt,13.15pt" ID="Line 7" stroked="t" style="position:absolute" wp14:anchorId="7D243708">
+              <v:line id="shape_0" from="116.75pt,-25pt" to="116.8pt,-24.95pt" ID="Line 7" stroked="t" style="position:absolute;flip:x" wp14:anchorId="7D243708">
                 <v:stroke color="black" weight="9360" endarrow="block" endarrowwidth="medium" endarrowlength="medium" joinstyle="round" endcap="flat"/>
                 <v:fill o:detectmouseclick="t" on="false"/>
               </v:line>
@@ -3751,7 +3747,7 @@
           <w:ilvl w:val="0"/>
           <w:numId w:val="2"/>
         </w:numPr>
-        <w:shd w:fill="D9D9D9" w:val="clear"/>
+        <w:shd w:val="clear" w:fill="D9D9D9"/>
         <w:rPr/>
       </w:pPr>
       <w:r>
@@ -3996,7 +3992,7 @@
           <w:ilvl w:val="0"/>
           <w:numId w:val="2"/>
         </w:numPr>
-        <w:shd w:fill="D9D9D9" w:val="clear"/>
+        <w:shd w:val="clear" w:fill="D9D9D9"/>
         <w:rPr/>
       </w:pPr>
       <w:r>
@@ -4076,21 +4072,31 @@
     <w:p>
       <w:pPr>
         <w:pStyle w:val="NormalColumn"/>
-        <w:rPr>
-          <w:b/>
-          <w:b/>
-          <w:bCs/>
-        </w:rPr>
-      </w:pPr>
-      <w:r>
-        <w:rPr/>
-        <w:t xml:space="preserve">For most novices, windowing editors will suffice because are easy to learn.  However, windowing is not always available, and you sometimes may need to modify a file using a text based editor.  Labs in this course will include the “nano” editor.  This can be invoked by typing </w:t>
+        <w:rPr/>
+      </w:pPr>
+      <w:r>
+        <w:rPr/>
+        <w:t>For most novices, windowing editors will suffice because are easy to learn.  However, windowing is not always available, and you sometimes may need to modify a file using a text based editor.  Labs in this course will include the “leaf</w:t>
+      </w:r>
+      <w:r>
+        <w:rPr/>
+        <w:t>pad</w:t>
+      </w:r>
+      <w:r>
+        <w:rPr/>
+        <w:t xml:space="preserve">” editor.  This can be invoked by typing </w:t>
       </w:r>
       <w:r>
         <w:rPr>
           <w:rFonts w:ascii="Courier" w:hAnsi="Courier"/>
         </w:rPr>
-        <w:t>nano</w:t>
+        <w:t>leaf</w:t>
+      </w:r>
+      <w:r>
+        <w:rPr>
+          <w:rFonts w:ascii="Courier" w:hAnsi="Courier"/>
+        </w:rPr>
+        <w:t>pad</w:t>
       </w:r>
       <w:r>
         <w:rPr/>
@@ -4117,7 +4123,7 @@
           <w:ilvl w:val="0"/>
           <w:numId w:val="2"/>
         </w:numPr>
-        <w:shd w:fill="D9D9D9" w:val="clear"/>
+        <w:shd w:val="clear" w:fill="D9D9D9"/>
         <w:rPr/>
       </w:pPr>
       <w:r>
@@ -4311,7 +4317,7 @@
           <w:ilvl w:val="0"/>
           <w:numId w:val="2"/>
         </w:numPr>
-        <w:shd w:fill="D9D9D9" w:val="clear"/>
+        <w:shd w:val="clear" w:fill="D9D9D9"/>
         <w:rPr/>
       </w:pPr>
       <w:r>
@@ -4754,7 +4760,13 @@
         <w:rPr>
           <w:rFonts w:ascii="Courier" w:hAnsi="Courier"/>
         </w:rPr>
-        <w:t>nano</w:t>
+        <w:t>leaf</w:t>
+      </w:r>
+      <w:r>
+        <w:rPr>
+          <w:rFonts w:ascii="Courier" w:hAnsi="Courier"/>
+        </w:rPr>
+        <w:t>pad</w:t>
       </w:r>
       <w:r>
         <w:rPr/>
@@ -5062,7 +5074,7 @@
           <w:ilvl w:val="0"/>
           <w:numId w:val="2"/>
         </w:numPr>
-        <w:shd w:fill="D9D9D9" w:val="clear"/>
+        <w:shd w:val="clear" w:fill="D9D9D9"/>
         <w:rPr/>
       </w:pPr>
       <w:r>
@@ -5183,9 +5195,7 @@
       <w:tab/>
     </w:r>
     <w:r>
-      <w:rPr>
-        <w:rStyle w:val="Pagenumber"/>
-      </w:rPr>
+      <w:rPr/>
       <w:fldChar w:fldCharType="begin"/>
     </w:r>
     <w:r>
@@ -5195,7 +5205,7 @@
       <w:fldChar w:fldCharType="separate"/>
     </w:r>
     <w:r>
-      <w:t>9</w:t>
+      <w:t>11</w:t>
     </w:r>
     <w:r>
       <w:fldChar w:fldCharType="end"/>
@@ -5663,7 +5673,7 @@
     </w:pPr>
     <w:rPr>
       <w:rFonts w:ascii="Times New Roman" w:hAnsi="Times New Roman" w:eastAsia="Times New Roman" w:cs="Times New Roman"/>
-      <w:color w:val="auto"/>
+      <w:color w:val="00000A"/>
       <w:sz w:val="24"/>
       <w:szCs w:val="24"/>
       <w:lang w:val="en-US" w:eastAsia="en-US" w:bidi="ar-SA"/>

</xml_diff>

<commit_message>
clarifications per comments from Max
git-svn-id: https://tor.ern.nps.edu/svn/proj/labtainer/trunk@2107 ed162e55-3153-4343-a18d-e086fa355ed4
</commit_message>
<xml_diff>
--- a/labs/nix-commands/docs/nix-commands.docx
+++ b/labs/nix-commands/docs/nix-commands.docx
@@ -920,7 +920,25 @@
       </w:pPr>
       <w:r>
         <w:rPr/>
-        <w:t xml:space="preserve">Users may also create new directories.  Create a directory from inside your home directory by using the </w:t>
+        <w:t xml:space="preserve">Users may also create new directories.  Create a directory from inside your home directory </w:t>
+      </w:r>
+      <w:r>
+        <w:rPr/>
+        <w:t xml:space="preserve">(i.e., from within </w:t>
+      </w:r>
+      <w:r>
+        <w:rPr>
+          <w:rFonts w:ascii="Courier" w:hAnsi="Courier"/>
+        </w:rPr>
+        <w:t>/home/student</w:t>
+      </w:r>
+      <w:r>
+        <w:rPr/>
+        <w:t xml:space="preserve">) </w:t>
+      </w:r>
+      <w:r>
+        <w:rPr/>
+        <w:t xml:space="preserve">by using the </w:t>
       </w:r>
       <w:r>
         <w:rPr>
@@ -1359,12 +1377,12 @@
               <wp:anchor behindDoc="0" distT="0" distB="0" distL="114300" distR="114300" simplePos="0" locked="0" layoutInCell="1" allowOverlap="1" relativeHeight="9" wp14:anchorId="13BD9BC9">
                 <wp:simplePos x="0" y="0"/>
                 <wp:positionH relativeFrom="column">
-                  <wp:posOffset>2049145</wp:posOffset>
+                  <wp:posOffset>2105025</wp:posOffset>
                 </wp:positionH>
                 <wp:positionV relativeFrom="paragraph">
-                  <wp:posOffset>201295</wp:posOffset>
+                  <wp:posOffset>208915</wp:posOffset>
                 </wp:positionV>
-                <wp:extent cx="130175" cy="203835"/>
+                <wp:extent cx="130810" cy="204470"/>
                 <wp:effectExtent l="8255" t="13335" r="30480" b="26035"/>
                 <wp:wrapNone/>
                 <wp:docPr id="2" name="Line 34"/>
@@ -1403,7 +1421,7 @@
           </mc:Choice>
           <mc:Fallback>
             <w:pict>
-              <v:line id="shape_0" from="157pt,15.25pt" to="167.2pt,31.25pt" ID="Line 34" stroked="t" style="position:absolute;flip:xy" wp14:anchorId="13BD9BC9">
+              <v:line id="shape_0" from="161.35pt,15.85pt" to="171.55pt,31.85pt" ID="Line 34" stroked="t" style="position:absolute;flip:xy" wp14:anchorId="13BD9BC9">
                 <v:stroke color="black" weight="9360" endarrow="block" endarrowwidth="medium" endarrowlength="medium" joinstyle="round" endcap="flat"/>
                 <v:fill o:detectmouseclick="t" on="false"/>
               </v:line>
@@ -1454,7 +1472,7 @@
                 <wp:positionV relativeFrom="paragraph">
                   <wp:posOffset>9525</wp:posOffset>
                 </wp:positionV>
-                <wp:extent cx="834390" cy="273050"/>
+                <wp:extent cx="835025" cy="273685"/>
                 <wp:effectExtent l="3175" t="0" r="16510" b="12700"/>
                 <wp:wrapNone/>
                 <wp:docPr id="3" name="Text Box 13"/>
@@ -1465,7 +1483,7 @@
                       <wps:spPr>
                         <a:xfrm>
                           <a:off x="0" y="0"/>
-                          <a:ext cx="833760" cy="272520"/>
+                          <a:ext cx="834480" cy="272880"/>
                         </a:xfrm>
                         <a:prstGeom prst="rect">
                           <a:avLst/>
@@ -1513,7 +1531,7 @@
           </mc:Choice>
           <mc:Fallback>
             <w:pict>
-              <v:rect id="shape_0" ID="Text Box 13" fillcolor="white" stroked="t" style="position:absolute;margin-left:140.25pt;margin-top:0.75pt;width:65.6pt;height:21.4pt" wp14:anchorId="74C05B76">
+              <v:rect id="shape_0" ID="Text Box 13" fillcolor="white" stroked="t" style="position:absolute;margin-left:140.25pt;margin-top:0.75pt;width:65.65pt;height:21.45pt" wp14:anchorId="74C05B76">
                 <w10:wrap type="square"/>
                 <v:fill o:detectmouseclick="t" type="solid" color2="black"/>
                 <v:stroke color="black" weight="9360" joinstyle="miter" endcap="flat"/>
@@ -1745,6 +1763,31 @@
       </w:pPr>
       <w:r>
         <w:rPr/>
+        <w:t xml:space="preserve">(Note that a </w:t>
+      </w:r>
+      <w:r>
+        <w:rPr>
+          <w:rFonts w:eastAsia="Times New Roman" w:cs="Times New Roman" w:ascii="Courier New" w:hAnsi="Courier New"/>
+          <w:b/>
+          <w:color w:val="00000A"/>
+          <w:sz w:val="24"/>
+          <w:szCs w:val="24"/>
+          <w:lang w:val="en-US" w:eastAsia="en-US" w:bidi="ar-SA"/>
+        </w:rPr>
+        <w:t>rmdir</w:t>
+      </w:r>
+      <w:r>
+        <w:rPr/>
+        <w:t xml:space="preserve"> will fail if you are currently in that directory.)</w:t>
+      </w:r>
+    </w:p>
+    <w:p>
+      <w:pPr>
+        <w:pStyle w:val="NormalColumn"/>
+        <w:rPr/>
+      </w:pPr>
+      <w:r>
+        <w:rPr/>
       </w:r>
     </w:p>
     <w:p>
@@ -3071,7 +3114,7 @@
                 <wp:positionV relativeFrom="paragraph">
                   <wp:posOffset>167005</wp:posOffset>
                 </wp:positionV>
-                <wp:extent cx="379095" cy="228600"/>
+                <wp:extent cx="379730" cy="229235"/>
                 <wp:effectExtent l="0" t="1905" r="7620" b="13970"/>
                 <wp:wrapNone/>
                 <wp:docPr id="5" name="Oval 2"/>
@@ -3082,7 +3125,7 @@
                       <wps:spPr>
                         <a:xfrm>
                           <a:off x="0" y="0"/>
-                          <a:ext cx="378360" cy="227880"/>
+                          <a:ext cx="379080" cy="228600"/>
                         </a:xfrm>
                         <a:prstGeom prst="ellipse">
                           <a:avLst/>
@@ -3110,7 +3153,7 @@
           </mc:Choice>
           <mc:Fallback>
             <w:pict>
-              <v:oval id="shape_0" ID="Oval 2" stroked="t" style="position:absolute;margin-left:40.8pt;margin-top:13.15pt;width:29.75pt;height:17.9pt" wp14:anchorId="74B8B010">
+              <v:oval id="shape_0" ID="Oval 2" stroked="t" style="position:absolute;margin-left:40.8pt;margin-top:13.15pt;width:29.8pt;height:17.95pt" wp14:anchorId="74B8B010">
                 <w10:wrap type="none"/>
                 <v:fill o:detectmouseclick="t" on="false"/>
                 <v:stroke color="black" weight="9360" joinstyle="round" endcap="flat"/>
@@ -3129,7 +3172,7 @@
                 <wp:positionV relativeFrom="paragraph">
                   <wp:posOffset>167005</wp:posOffset>
                 </wp:positionV>
-                <wp:extent cx="379095" cy="228600"/>
+                <wp:extent cx="379730" cy="229235"/>
                 <wp:effectExtent l="5080" t="1905" r="12700" b="13970"/>
                 <wp:wrapNone/>
                 <wp:docPr id="6" name="Oval 3"/>
@@ -3140,7 +3183,7 @@
                       <wps:spPr>
                         <a:xfrm>
                           <a:off x="0" y="0"/>
-                          <a:ext cx="378360" cy="227880"/>
+                          <a:ext cx="379080" cy="228600"/>
                         </a:xfrm>
                         <a:prstGeom prst="ellipse">
                           <a:avLst/>
@@ -3168,7 +3211,7 @@
           </mc:Choice>
           <mc:Fallback>
             <w:pict>
-              <v:oval id="shape_0" ID="Oval 3" stroked="t" style="position:absolute;margin-left:70.4pt;margin-top:13.15pt;width:29.75pt;height:17.9pt" wp14:anchorId="0EDBFC45">
+              <v:oval id="shape_0" ID="Oval 3" stroked="t" style="position:absolute;margin-left:70.4pt;margin-top:13.15pt;width:29.8pt;height:17.95pt" wp14:anchorId="0EDBFC45">
                 <w10:wrap type="none"/>
                 <v:fill o:detectmouseclick="t" on="false"/>
                 <v:stroke color="black" weight="9360" joinstyle="round" endcap="flat"/>
@@ -3187,7 +3230,7 @@
                 <wp:positionV relativeFrom="paragraph">
                   <wp:posOffset>167005</wp:posOffset>
                 </wp:positionV>
-                <wp:extent cx="379095" cy="228600"/>
+                <wp:extent cx="379730" cy="229235"/>
                 <wp:effectExtent l="0" t="1905" r="17780" b="13970"/>
                 <wp:wrapNone/>
                 <wp:docPr id="7" name="Oval 4"/>
@@ -3198,7 +3241,7 @@
                       <wps:spPr>
                         <a:xfrm>
                           <a:off x="0" y="0"/>
-                          <a:ext cx="378360" cy="227880"/>
+                          <a:ext cx="379080" cy="228600"/>
                         </a:xfrm>
                         <a:prstGeom prst="ellipse">
                           <a:avLst/>
@@ -3226,7 +3269,7 @@
           </mc:Choice>
           <mc:Fallback>
             <w:pict>
-              <v:oval id="shape_0" ID="Oval 4" stroked="t" style="position:absolute;margin-left:100pt;margin-top:13.15pt;width:29.75pt;height:17.9pt" wp14:anchorId="10D9DD3F">
+              <v:oval id="shape_0" ID="Oval 4" stroked="t" style="position:absolute;margin-left:100pt;margin-top:13.15pt;width:29.8pt;height:17.95pt" wp14:anchorId="10D9DD3F">
                 <w10:wrap type="none"/>
                 <v:fill o:detectmouseclick="t" on="false"/>
                 <v:stroke color="black" weight="9360" joinstyle="round" endcap="flat"/>
@@ -3240,12 +3283,12 @@
               <wp:anchor behindDoc="0" distT="0" distB="0" distL="114300" distR="114300" simplePos="0" locked="0" layoutInCell="1" allowOverlap="1" relativeHeight="5" wp14:anchorId="332829C6">
                 <wp:simplePos x="0" y="0"/>
                 <wp:positionH relativeFrom="column">
-                  <wp:posOffset>702945</wp:posOffset>
+                  <wp:posOffset>703580</wp:posOffset>
                 </wp:positionH>
                 <wp:positionV relativeFrom="paragraph">
-                  <wp:posOffset>-313055</wp:posOffset>
+                  <wp:posOffset>-311150</wp:posOffset>
                 </wp:positionV>
-                <wp:extent cx="4445" cy="4445"/>
+                <wp:extent cx="5080" cy="5080"/>
                 <wp:effectExtent l="53975" t="9525" r="73025" b="36195"/>
                 <wp:wrapNone/>
                 <wp:docPr id="8" name="Line 5"/>
@@ -3256,7 +3299,7 @@
                       <wps:spPr>
                         <a:xfrm flipH="1">
                           <a:off x="0" y="0"/>
-                          <a:ext cx="3240" cy="3240"/>
+                          <a:ext cx="4320" cy="4320"/>
                         </a:xfrm>
                         <a:prstGeom prst="line">
                           <a:avLst/>
@@ -3284,7 +3327,7 @@
           </mc:Choice>
           <mc:Fallback>
             <w:pict>
-              <v:line id="shape_0" from="55.3pt,-24.75pt" to="55.5pt,-24.55pt" ID="Line 5" stroked="t" style="position:absolute;flip:x" wp14:anchorId="332829C6">
+              <v:line id="shape_0" from="55.35pt,-24.6pt" to="55.65pt,-24.3pt" ID="Line 5" stroked="t" style="position:absolute;flip:x" wp14:anchorId="332829C6">
                 <v:stroke color="black" weight="9360" endarrow="block" endarrowwidth="medium" endarrowlength="medium" joinstyle="round" endcap="flat"/>
                 <v:fill o:detectmouseclick="t" on="false"/>
               </v:line>
@@ -3297,12 +3340,12 @@
               <wp:anchor behindDoc="0" distT="0" distB="0" distL="114300" distR="114300" simplePos="0" locked="0" layoutInCell="1" allowOverlap="1" relativeHeight="6" wp14:anchorId="31E87093">
                 <wp:simplePos x="0" y="0"/>
                 <wp:positionH relativeFrom="column">
-                  <wp:posOffset>1090930</wp:posOffset>
+                  <wp:posOffset>1091565</wp:posOffset>
                 </wp:positionH>
                 <wp:positionV relativeFrom="paragraph">
-                  <wp:posOffset>-313055</wp:posOffset>
+                  <wp:posOffset>-311150</wp:posOffset>
                 </wp:positionV>
-                <wp:extent cx="4445" cy="4445"/>
+                <wp:extent cx="5080" cy="5080"/>
                 <wp:effectExtent l="48260" t="9525" r="78740" b="36195"/>
                 <wp:wrapNone/>
                 <wp:docPr id="9" name="Line 6"/>
@@ -3313,7 +3356,7 @@
                       <wps:spPr>
                         <a:xfrm flipH="1">
                           <a:off x="0" y="0"/>
-                          <a:ext cx="3240" cy="3240"/>
+                          <a:ext cx="4320" cy="4320"/>
                         </a:xfrm>
                         <a:prstGeom prst="line">
                           <a:avLst/>
@@ -3341,7 +3384,7 @@
           </mc:Choice>
           <mc:Fallback>
             <w:pict>
-              <v:line id="shape_0" from="85.85pt,-24.75pt" to="86.05pt,-24.55pt" ID="Line 6" stroked="t" style="position:absolute;flip:x" wp14:anchorId="31E87093">
+              <v:line id="shape_0" from="85.9pt,-24.6pt" to="86.2pt,-24.3pt" ID="Line 6" stroked="t" style="position:absolute;flip:x" wp14:anchorId="31E87093">
                 <v:stroke color="black" weight="9360" endarrow="block" endarrowwidth="medium" endarrowlength="medium" joinstyle="round" endcap="flat"/>
                 <v:fill o:detectmouseclick="t" on="false"/>
               </v:line>
@@ -3354,12 +3397,12 @@
               <wp:anchor behindDoc="0" distT="0" distB="0" distL="114300" distR="112395" simplePos="0" locked="0" layoutInCell="1" allowOverlap="1" relativeHeight="7" wp14:anchorId="7D243708">
                 <wp:simplePos x="0" y="0"/>
                 <wp:positionH relativeFrom="column">
-                  <wp:posOffset>1483995</wp:posOffset>
+                  <wp:posOffset>1484630</wp:posOffset>
                 </wp:positionH>
                 <wp:positionV relativeFrom="paragraph">
-                  <wp:posOffset>-313055</wp:posOffset>
+                  <wp:posOffset>-311150</wp:posOffset>
                 </wp:positionV>
-                <wp:extent cx="4445" cy="4445"/>
+                <wp:extent cx="5080" cy="5080"/>
                 <wp:effectExtent l="47625" t="9525" r="79375" b="36195"/>
                 <wp:wrapNone/>
                 <wp:docPr id="10" name="Line 7"/>
@@ -3370,7 +3413,7 @@
                       <wps:spPr>
                         <a:xfrm flipH="1">
                           <a:off x="0" y="0"/>
-                          <a:ext cx="3240" cy="3240"/>
+                          <a:ext cx="4320" cy="4320"/>
                         </a:xfrm>
                         <a:prstGeom prst="line">
                           <a:avLst/>
@@ -3398,7 +3441,7 @@
           </mc:Choice>
           <mc:Fallback>
             <w:pict>
-              <v:line id="shape_0" from="116.8pt,-24.75pt" to="117pt,-24.55pt" ID="Line 7" stroked="t" style="position:absolute;flip:x" wp14:anchorId="7D243708">
+              <v:line id="shape_0" from="116.85pt,-24.6pt" to="117.15pt,-24.3pt" ID="Line 7" stroked="t" style="position:absolute;flip:x" wp14:anchorId="7D243708">
                 <v:stroke color="black" weight="9360" endarrow="block" endarrowwidth="medium" endarrowlength="medium" joinstyle="round" endcap="flat"/>
                 <v:fill o:detectmouseclick="t" on="false"/>
               </v:line>
@@ -4611,30 +4654,43 @@
     <w:p>
       <w:pPr>
         <w:pStyle w:val="Command"/>
-        <w:rPr/>
-      </w:pPr>
-      <w:r>
-        <w:rPr/>
-        <w:t>ping  -c 1  -w 1  google.com</w:t>
-      </w:r>
-    </w:p>
-    <w:p>
-      <w:pPr>
-        <w:pStyle w:val="NormalColumn"/>
-        <w:rPr/>
-      </w:pPr>
-      <w:r>
-        <w:rPr/>
-      </w:r>
-    </w:p>
-    <w:p>
-      <w:pPr>
-        <w:pStyle w:val="NormalColumn"/>
-        <w:rPr/>
-      </w:pPr>
-      <w:r>
-        <w:rPr/>
-        <w:t>Instead of pinging continuously until interrupted by the user, the above command will ping only once (-c 1), and will only wait one second (-w 1) for the reply.  That is an improvement, but you don’t really want to see all that output.  So try the following:</w:t>
+        <w:ind w:hanging="0"/>
+        <w:rPr/>
+      </w:pPr>
+      <w:r>
+        <w:rPr/>
+        <w:t xml:space="preserve">  </w:t>
+      </w:r>
+      <w:r>
+        <w:rPr/>
+        <w:t>ping -c 1 -w 1 google.com</w:t>
+      </w:r>
+    </w:p>
+    <w:p>
+      <w:pPr>
+        <w:pStyle w:val="NormalColumn"/>
+        <w:rPr/>
+      </w:pPr>
+      <w:r>
+        <w:rPr/>
+      </w:r>
+    </w:p>
+    <w:p>
+      <w:pPr>
+        <w:pStyle w:val="NormalColumn"/>
+        <w:rPr/>
+      </w:pPr>
+      <w:r>
+        <w:rPr/>
+        <w:t xml:space="preserve">Instead of pinging continuously until interrupted by the user, the above command will ping only once (-c 1), and will only wait one second (-w 1) for the reply.  That is an improvement, but you don’t really want to see all that output.  So try the following </w:t>
+      </w:r>
+      <w:r>
+        <w:rPr/>
+        <w:t>(all on one command line)</w:t>
+      </w:r>
+      <w:r>
+        <w:rPr/>
+        <w:t>:</w:t>
       </w:r>
     </w:p>
     <w:p>
@@ -4672,7 +4728,15 @@
       </w:pPr>
       <w:r>
         <w:rPr/>
-        <w:t>You redirected all the output into a black hole from which nothing returns.  So we have removed all the output, but now we don’t know if the ping was successful.  So, try the following addition:</w:t>
+        <w:t xml:space="preserve">You redirected all the output into a black hole from which nothing returns.  So we have removed all the output, but now we don’t know if the ping was successful.  So, try the following addition </w:t>
+      </w:r>
+      <w:r>
+        <w:rPr/>
+        <w:t>(all on one command line)</w:t>
+      </w:r>
+      <w:r>
+        <w:rPr/>
+        <w:t>:</w:t>
       </w:r>
     </w:p>
     <w:p>
@@ -5184,7 +5248,7 @@
       <w:fldChar w:fldCharType="separate"/>
     </w:r>
     <w:r>
-      <w:t>2</w:t>
+      <w:t>11</w:t>
     </w:r>
     <w:r>
       <w:fldChar w:fldCharType="end"/>

</xml_diff>

<commit_message>
fix typos, add informatoin on the clear and 'which' commands
</commit_message>
<xml_diff>
--- a/labs/nix-commands/docs/nix-commands.docx
+++ b/labs/nix-commands/docs/nix-commands.docx
@@ -114,6 +114,7 @@
       </w:r>
       <w:r>
         <w:rPr>
+          <w:rStyle w:val="FootnoteAnchor"/>
           <w:rStyle w:val="FootnoteAnchor"/>
         </w:rPr>
         <w:footnoteReference w:id="2"/>
@@ -320,7 +321,7 @@
           <w:pgNumType w:fmt="decimal"/>
           <w:formProt w:val="false"/>
           <w:textDirection w:val="lrTb"/>
-          <w:docGrid w:type="default" w:linePitch="360" w:charSpace="4294961151"/>
+          <w:docGrid w:type="default" w:linePitch="360" w:charSpace="0"/>
         </w:sectPr>
       </w:pPr>
     </w:p>
@@ -920,11 +921,7 @@
       </w:pPr>
       <w:r>
         <w:rPr/>
-        <w:t xml:space="preserve">Users may also create new directories.  Create a directory from inside your home directory </w:t>
-      </w:r>
-      <w:r>
-        <w:rPr/>
-        <w:t xml:space="preserve">(i.e., from within </w:t>
+        <w:t xml:space="preserve">Users may also create new directories.  Create a directory from inside your home directory (i.e., from within </w:t>
       </w:r>
       <w:r>
         <w:rPr>
@@ -934,11 +931,7 @@
       </w:r>
       <w:r>
         <w:rPr/>
-        <w:t xml:space="preserve">) </w:t>
-      </w:r>
-      <w:r>
-        <w:rPr/>
-        <w:t xml:space="preserve">by using the </w:t>
+        <w:t xml:space="preserve">) by using the </w:t>
       </w:r>
       <w:r>
         <w:rPr>
@@ -1377,12 +1370,12 @@
               <wp:anchor behindDoc="0" distT="0" distB="0" distL="114300" distR="114300" simplePos="0" locked="0" layoutInCell="1" allowOverlap="1" relativeHeight="9" wp14:anchorId="13BD9BC9">
                 <wp:simplePos x="0" y="0"/>
                 <wp:positionH relativeFrom="column">
-                  <wp:posOffset>2105025</wp:posOffset>
+                  <wp:posOffset>2160905</wp:posOffset>
                 </wp:positionH>
                 <wp:positionV relativeFrom="paragraph">
-                  <wp:posOffset>208915</wp:posOffset>
+                  <wp:posOffset>216535</wp:posOffset>
                 </wp:positionV>
-                <wp:extent cx="130810" cy="204470"/>
+                <wp:extent cx="131445" cy="205105"/>
                 <wp:effectExtent l="8255" t="13335" r="30480" b="26035"/>
                 <wp:wrapNone/>
                 <wp:docPr id="2" name="Line 34"/>
@@ -1393,7 +1386,7 @@
                       <wps:spPr>
                         <a:xfrm flipH="1" flipV="1">
                           <a:off x="0" y="0"/>
-                          <a:ext cx="130320" cy="203760"/>
+                          <a:ext cx="130680" cy="204480"/>
                         </a:xfrm>
                         <a:prstGeom prst="line">
                           <a:avLst/>
@@ -1421,7 +1414,7 @@
           </mc:Choice>
           <mc:Fallback>
             <w:pict>
-              <v:line id="shape_0" from="161.35pt,15.85pt" to="171.55pt,31.85pt" ID="Line 34" stroked="t" style="position:absolute;flip:xy" wp14:anchorId="13BD9BC9">
+              <v:line id="shape_0" from="165.75pt,16.45pt" to="176pt,32.5pt" ID="Line 34" stroked="t" style="position:absolute;flip:xy" wp14:anchorId="13BD9BC9">
                 <v:stroke color="black" weight="9360" endarrow="block" endarrowwidth="medium" endarrowlength="medium" joinstyle="round" endcap="flat"/>
                 <v:fill o:detectmouseclick="t" on="false"/>
               </v:line>
@@ -1472,7 +1465,7 @@
                 <wp:positionV relativeFrom="paragraph">
                   <wp:posOffset>9525</wp:posOffset>
                 </wp:positionV>
-                <wp:extent cx="835025" cy="273685"/>
+                <wp:extent cx="835660" cy="274320"/>
                 <wp:effectExtent l="3175" t="0" r="16510" b="12700"/>
                 <wp:wrapNone/>
                 <wp:docPr id="3" name="Text Box 13"/>
@@ -1483,7 +1476,7 @@
                       <wps:spPr>
                         <a:xfrm>
                           <a:off x="0" y="0"/>
-                          <a:ext cx="834480" cy="272880"/>
+                          <a:ext cx="835200" cy="273600"/>
                         </a:xfrm>
                         <a:prstGeom prst="rect">
                           <a:avLst/>
@@ -1531,7 +1524,7 @@
           </mc:Choice>
           <mc:Fallback>
             <w:pict>
-              <v:rect id="shape_0" ID="Text Box 13" fillcolor="white" stroked="t" style="position:absolute;margin-left:140.25pt;margin-top:0.75pt;width:65.65pt;height:21.45pt" wp14:anchorId="74C05B76">
+              <v:rect id="shape_0" ID="Text Box 13" fillcolor="white" stroked="t" style="position:absolute;margin-left:140.25pt;margin-top:0.75pt;width:65.7pt;height:21.5pt" wp14:anchorId="74C05B76">
                 <w10:wrap type="square"/>
                 <v:fill o:detectmouseclick="t" type="solid" color2="black"/>
                 <v:stroke color="black" weight="9360" joinstyle="miter" endcap="flat"/>
@@ -1898,6 +1891,49 @@
     </w:p>
     <w:p>
       <w:pPr>
+        <w:pStyle w:val="NormalColumn"/>
+        <w:rPr/>
+      </w:pPr>
+      <w:r>
+        <w:rPr/>
+      </w:r>
+    </w:p>
+    <w:p>
+      <w:pPr>
+        <w:pStyle w:val="NormalColumn"/>
+        <w:rPr/>
+      </w:pPr>
+      <w:r>
+        <w:rPr/>
+        <w:t xml:space="preserve">To clear the screen, e.g., to reduce clutter, use the </w:t>
+      </w:r>
+      <w:r>
+        <w:rPr>
+          <w:rFonts w:eastAsia="Times New Roman" w:cs="Times New Roman" w:ascii="Courier" w:hAnsi="Courier"/>
+          <w:color w:val="00000A"/>
+          <w:sz w:val="24"/>
+          <w:szCs w:val="24"/>
+          <w:lang w:val="en-US" w:eastAsia="en-US" w:bidi="ar-SA"/>
+        </w:rPr>
+        <w:t>clear</w:t>
+      </w:r>
+      <w:r>
+        <w:rPr/>
+        <w:t xml:space="preserve"> command:</w:t>
+      </w:r>
+    </w:p>
+    <w:p>
+      <w:pPr>
+        <w:pStyle w:val="Command"/>
+        <w:rPr/>
+      </w:pPr>
+      <w:r>
+        <w:rPr/>
+        <w:t>clear</w:t>
+      </w:r>
+    </w:p>
+    <w:p>
+      <w:pPr>
         <w:pStyle w:val="Heading1"/>
         <w:numPr>
           <w:ilvl w:val="0"/>
@@ -3114,7 +3150,7 @@
                 <wp:positionV relativeFrom="paragraph">
                   <wp:posOffset>167005</wp:posOffset>
                 </wp:positionV>
-                <wp:extent cx="379730" cy="229235"/>
+                <wp:extent cx="380365" cy="229870"/>
                 <wp:effectExtent l="0" t="1905" r="7620" b="13970"/>
                 <wp:wrapNone/>
                 <wp:docPr id="5" name="Oval 2"/>
@@ -3125,7 +3161,7 @@
                       <wps:spPr>
                         <a:xfrm>
                           <a:off x="0" y="0"/>
-                          <a:ext cx="379080" cy="228600"/>
+                          <a:ext cx="379800" cy="229320"/>
                         </a:xfrm>
                         <a:prstGeom prst="ellipse">
                           <a:avLst/>
@@ -3153,7 +3189,7 @@
           </mc:Choice>
           <mc:Fallback>
             <w:pict>
-              <v:oval id="shape_0" ID="Oval 2" stroked="t" style="position:absolute;margin-left:40.8pt;margin-top:13.15pt;width:29.8pt;height:17.95pt" wp14:anchorId="74B8B010">
+              <v:oval id="shape_0" ID="Oval 2" stroked="t" style="position:absolute;margin-left:40.8pt;margin-top:13.15pt;width:29.85pt;height:18pt" wp14:anchorId="74B8B010">
                 <w10:wrap type="none"/>
                 <v:fill o:detectmouseclick="t" on="false"/>
                 <v:stroke color="black" weight="9360" joinstyle="round" endcap="flat"/>
@@ -3172,7 +3208,7 @@
                 <wp:positionV relativeFrom="paragraph">
                   <wp:posOffset>167005</wp:posOffset>
                 </wp:positionV>
-                <wp:extent cx="379730" cy="229235"/>
+                <wp:extent cx="380365" cy="229870"/>
                 <wp:effectExtent l="5080" t="1905" r="12700" b="13970"/>
                 <wp:wrapNone/>
                 <wp:docPr id="6" name="Oval 3"/>
@@ -3183,7 +3219,7 @@
                       <wps:spPr>
                         <a:xfrm>
                           <a:off x="0" y="0"/>
-                          <a:ext cx="379080" cy="228600"/>
+                          <a:ext cx="379800" cy="229320"/>
                         </a:xfrm>
                         <a:prstGeom prst="ellipse">
                           <a:avLst/>
@@ -3211,7 +3247,7 @@
           </mc:Choice>
           <mc:Fallback>
             <w:pict>
-              <v:oval id="shape_0" ID="Oval 3" stroked="t" style="position:absolute;margin-left:70.4pt;margin-top:13.15pt;width:29.8pt;height:17.95pt" wp14:anchorId="0EDBFC45">
+              <v:oval id="shape_0" ID="Oval 3" stroked="t" style="position:absolute;margin-left:70.4pt;margin-top:13.15pt;width:29.85pt;height:18pt" wp14:anchorId="0EDBFC45">
                 <w10:wrap type="none"/>
                 <v:fill o:detectmouseclick="t" on="false"/>
                 <v:stroke color="black" weight="9360" joinstyle="round" endcap="flat"/>
@@ -3230,7 +3266,7 @@
                 <wp:positionV relativeFrom="paragraph">
                   <wp:posOffset>167005</wp:posOffset>
                 </wp:positionV>
-                <wp:extent cx="379730" cy="229235"/>
+                <wp:extent cx="380365" cy="229870"/>
                 <wp:effectExtent l="0" t="1905" r="17780" b="13970"/>
                 <wp:wrapNone/>
                 <wp:docPr id="7" name="Oval 4"/>
@@ -3241,7 +3277,7 @@
                       <wps:spPr>
                         <a:xfrm>
                           <a:off x="0" y="0"/>
-                          <a:ext cx="379080" cy="228600"/>
+                          <a:ext cx="379800" cy="229320"/>
                         </a:xfrm>
                         <a:prstGeom prst="ellipse">
                           <a:avLst/>
@@ -3269,7 +3305,7 @@
           </mc:Choice>
           <mc:Fallback>
             <w:pict>
-              <v:oval id="shape_0" ID="Oval 4" stroked="t" style="position:absolute;margin-left:100pt;margin-top:13.15pt;width:29.8pt;height:17.95pt" wp14:anchorId="10D9DD3F">
+              <v:oval id="shape_0" ID="Oval 4" stroked="t" style="position:absolute;margin-left:100pt;margin-top:13.15pt;width:29.85pt;height:18pt" wp14:anchorId="10D9DD3F">
                 <w10:wrap type="none"/>
                 <v:fill o:detectmouseclick="t" on="false"/>
                 <v:stroke color="black" weight="9360" joinstyle="round" endcap="flat"/>
@@ -3283,10 +3319,10 @@
               <wp:anchor behindDoc="0" distT="0" distB="0" distL="114300" distR="114300" simplePos="0" locked="0" layoutInCell="1" allowOverlap="1" relativeHeight="5" wp14:anchorId="332829C6">
                 <wp:simplePos x="0" y="0"/>
                 <wp:positionH relativeFrom="column">
-                  <wp:posOffset>703580</wp:posOffset>
+                  <wp:posOffset>704215</wp:posOffset>
                 </wp:positionH>
                 <wp:positionV relativeFrom="paragraph">
-                  <wp:posOffset>-311150</wp:posOffset>
+                  <wp:posOffset>-309245</wp:posOffset>
                 </wp:positionV>
                 <wp:extent cx="5080" cy="5080"/>
                 <wp:effectExtent l="53975" t="9525" r="73025" b="36195"/>
@@ -3299,7 +3335,7 @@
                       <wps:spPr>
                         <a:xfrm flipH="1">
                           <a:off x="0" y="0"/>
-                          <a:ext cx="4320" cy="4320"/>
+                          <a:ext cx="5040" cy="5040"/>
                         </a:xfrm>
                         <a:prstGeom prst="line">
                           <a:avLst/>
@@ -3327,7 +3363,7 @@
           </mc:Choice>
           <mc:Fallback>
             <w:pict>
-              <v:line id="shape_0" from="55.35pt,-24.6pt" to="55.65pt,-24.3pt" ID="Line 5" stroked="t" style="position:absolute;flip:x" wp14:anchorId="332829C6">
+              <v:line id="shape_0" from="55.4pt,-24.45pt" to="55.75pt,-24.1pt" ID="Line 5" stroked="t" style="position:absolute;flip:x" wp14:anchorId="332829C6">
                 <v:stroke color="black" weight="9360" endarrow="block" endarrowwidth="medium" endarrowlength="medium" joinstyle="round" endcap="flat"/>
                 <v:fill o:detectmouseclick="t" on="false"/>
               </v:line>
@@ -3340,10 +3376,10 @@
               <wp:anchor behindDoc="0" distT="0" distB="0" distL="114300" distR="114300" simplePos="0" locked="0" layoutInCell="1" allowOverlap="1" relativeHeight="6" wp14:anchorId="31E87093">
                 <wp:simplePos x="0" y="0"/>
                 <wp:positionH relativeFrom="column">
-                  <wp:posOffset>1091565</wp:posOffset>
+                  <wp:posOffset>1092200</wp:posOffset>
                 </wp:positionH>
                 <wp:positionV relativeFrom="paragraph">
-                  <wp:posOffset>-311150</wp:posOffset>
+                  <wp:posOffset>-309245</wp:posOffset>
                 </wp:positionV>
                 <wp:extent cx="5080" cy="5080"/>
                 <wp:effectExtent l="48260" t="9525" r="78740" b="36195"/>
@@ -3356,7 +3392,7 @@
                       <wps:spPr>
                         <a:xfrm flipH="1">
                           <a:off x="0" y="0"/>
-                          <a:ext cx="4320" cy="4320"/>
+                          <a:ext cx="5040" cy="5040"/>
                         </a:xfrm>
                         <a:prstGeom prst="line">
                           <a:avLst/>
@@ -3384,7 +3420,7 @@
           </mc:Choice>
           <mc:Fallback>
             <w:pict>
-              <v:line id="shape_0" from="85.9pt,-24.6pt" to="86.2pt,-24.3pt" ID="Line 6" stroked="t" style="position:absolute;flip:x" wp14:anchorId="31E87093">
+              <v:line id="shape_0" from="85.95pt,-24.45pt" to="86.3pt,-24.1pt" ID="Line 6" stroked="t" style="position:absolute;flip:x" wp14:anchorId="31E87093">
                 <v:stroke color="black" weight="9360" endarrow="block" endarrowwidth="medium" endarrowlength="medium" joinstyle="round" endcap="flat"/>
                 <v:fill o:detectmouseclick="t" on="false"/>
               </v:line>
@@ -3397,10 +3433,10 @@
               <wp:anchor behindDoc="0" distT="0" distB="0" distL="114300" distR="112395" simplePos="0" locked="0" layoutInCell="1" allowOverlap="1" relativeHeight="7" wp14:anchorId="7D243708">
                 <wp:simplePos x="0" y="0"/>
                 <wp:positionH relativeFrom="column">
-                  <wp:posOffset>1484630</wp:posOffset>
+                  <wp:posOffset>1485265</wp:posOffset>
                 </wp:positionH>
                 <wp:positionV relativeFrom="paragraph">
-                  <wp:posOffset>-311150</wp:posOffset>
+                  <wp:posOffset>-309245</wp:posOffset>
                 </wp:positionV>
                 <wp:extent cx="5080" cy="5080"/>
                 <wp:effectExtent l="47625" t="9525" r="79375" b="36195"/>
@@ -3413,7 +3449,7 @@
                       <wps:spPr>
                         <a:xfrm flipH="1">
                           <a:off x="0" y="0"/>
-                          <a:ext cx="4320" cy="4320"/>
+                          <a:ext cx="5040" cy="5040"/>
                         </a:xfrm>
                         <a:prstGeom prst="line">
                           <a:avLst/>
@@ -3441,7 +3477,7 @@
           </mc:Choice>
           <mc:Fallback>
             <w:pict>
-              <v:line id="shape_0" from="116.85pt,-24.6pt" to="117.15pt,-24.3pt" ID="Line 7" stroked="t" style="position:absolute;flip:x" wp14:anchorId="7D243708">
+              <v:line id="shape_0" from="116.9pt,-24.45pt" to="117.25pt,-24.1pt" ID="Line 7" stroked="t" style="position:absolute;flip:x" wp14:anchorId="7D243708">
                 <v:stroke color="black" weight="9360" endarrow="block" endarrowwidth="medium" endarrowlength="medium" joinstyle="round" endcap="flat"/>
                 <v:fill o:detectmouseclick="t" on="false"/>
               </v:line>
@@ -4654,7 +4690,7 @@
     <w:p>
       <w:pPr>
         <w:pStyle w:val="Command"/>
-        <w:ind w:hanging="0"/>
+        <w:ind w:left="360" w:hanging="0"/>
         <w:rPr/>
       </w:pPr>
       <w:r>
@@ -4682,15 +4718,7 @@
       </w:pPr>
       <w:r>
         <w:rPr/>
-        <w:t xml:space="preserve">Instead of pinging continuously until interrupted by the user, the above command will ping only once (-c 1), and will only wait one second (-w 1) for the reply.  That is an improvement, but you don’t really want to see all that output.  So try the following </w:t>
-      </w:r>
-      <w:r>
-        <w:rPr/>
-        <w:t>(all on one command line)</w:t>
-      </w:r>
-      <w:r>
-        <w:rPr/>
-        <w:t>:</w:t>
+        <w:t>Instead of pinging continuously until interrupted by the user, the above command will ping only once (-c 1), and will only wait one second (-w 1) for the reply.  That is an improvement, but you don’t really want to see all that output.  So try the following (all on one command line):</w:t>
       </w:r>
     </w:p>
     <w:p>
@@ -4728,15 +4756,7 @@
       </w:pPr>
       <w:r>
         <w:rPr/>
-        <w:t xml:space="preserve">You redirected all the output into a black hole from which nothing returns.  So we have removed all the output, but now we don’t know if the ping was successful.  So, try the following addition </w:t>
-      </w:r>
-      <w:r>
-        <w:rPr/>
-        <w:t>(all on one command line)</w:t>
-      </w:r>
-      <w:r>
-        <w:rPr/>
-        <w:t>:</w:t>
+        <w:t>You redirected all the output into a black hole from which nothing returns.  So we have removed all the output, but now we don’t know if the ping was successful.  So, try the following addition (all on one command line):</w:t>
       </w:r>
     </w:p>
     <w:p>
@@ -4755,8 +4775,14 @@
       </w:pPr>
       <w:r>
         <w:rPr/>
-        <w:t>ping -c 1  -w 1  google.com &gt; /dev/null  &amp;&amp; echo Up</w:t>
-      </w:r>
+        <w:t xml:space="preserve">ping -c 1  -w 1  google.com &gt; /dev/null  &amp;&amp; </w:t>
+      </w:r>
+      <w:bookmarkStart w:id="1" w:name="__DdeLink__458_1675930835"/>
+      <w:r>
+        <w:rPr/>
+        <w:t>echo Up</w:t>
+      </w:r>
+      <w:bookmarkEnd w:id="1"/>
     </w:p>
     <w:p>
       <w:pPr>
@@ -5081,7 +5107,12 @@
     </w:p>
     <w:p>
       <w:pPr>
-        <w:pStyle w:val="Command"/>
+        <w:pStyle w:val="Heading1"/>
+        <w:numPr>
+          <w:ilvl w:val="0"/>
+          <w:numId w:val="2"/>
+        </w:numPr>
+        <w:shd w:val="clear" w:fill="D9D9D9"/>
         <w:ind w:left="0" w:hanging="0"/>
         <w:rPr>
           <w:rFonts w:ascii="Times New Roman" w:hAnsi="Times New Roman"/>
@@ -5094,6 +5125,129 @@
           <w:rFonts w:ascii="Times New Roman" w:hAnsi="Times New Roman"/>
           <w:b w:val="false"/>
         </w:rPr>
+        <w:t>Executing programs</w:t>
+      </w:r>
+    </w:p>
+    <w:p>
+      <w:pPr>
+        <w:pStyle w:val="Command"/>
+        <w:ind w:left="0" w:hanging="0"/>
+        <w:rPr/>
+      </w:pPr>
+      <w:r>
+        <w:rPr>
+          <w:rFonts w:ascii="Times New Roman" w:hAnsi="Times New Roman"/>
+          <w:b w:val="false"/>
+        </w:rPr>
+        <w:t xml:space="preserve">Most commands you enter at the shell identify executable programs or scripts, which are contained in files. When you do not explicitly name the path to the file (such as you did to name the </w:t>
+      </w:r>
+      <w:r>
+        <w:rPr>
+          <w:rFonts w:eastAsia="Times New Roman" w:cs="Times New Roman"/>
+          <w:b w:val="false"/>
+          <w:color w:val="00000A"/>
+          <w:sz w:val="24"/>
+          <w:szCs w:val="24"/>
+          <w:lang w:val="en-US" w:eastAsia="en-US" w:bidi="ar-SA"/>
+        </w:rPr>
+        <w:t>pinger</w:t>
+      </w:r>
+      <w:r>
+        <w:rPr>
+          <w:rFonts w:ascii="Times New Roman" w:hAnsi="Times New Roman"/>
+          <w:b w:val="false"/>
+        </w:rPr>
+        <w:t xml:space="preserve"> program above),  </w:t>
+      </w:r>
+      <w:r>
+        <w:rPr>
+          <w:rFonts w:ascii="Times New Roman" w:hAnsi="Times New Roman"/>
+          <w:b w:val="false"/>
+        </w:rPr>
+        <w:t xml:space="preserve">the shell looks at a set of directories to try to locate the program.  For example, when you type the </w:t>
+      </w:r>
+      <w:r>
+        <w:rPr>
+          <w:rFonts w:eastAsia="Times New Roman" w:cs="Times New Roman"/>
+          <w:b w:val="false"/>
+          <w:color w:val="00000A"/>
+          <w:sz w:val="24"/>
+          <w:szCs w:val="24"/>
+          <w:lang w:val="en-US" w:eastAsia="en-US" w:bidi="ar-SA"/>
+        </w:rPr>
+        <w:t>ls</w:t>
+      </w:r>
+      <w:r>
+        <w:rPr>
+          <w:rFonts w:ascii="Times New Roman" w:hAnsi="Times New Roman"/>
+          <w:b w:val="false"/>
+        </w:rPr>
+        <w:t xml:space="preserve"> command, the shell looks for a file named </w:t>
+      </w:r>
+      <w:r>
+        <w:rPr>
+          <w:rFonts w:eastAsia="Times New Roman" w:cs="Times New Roman"/>
+          <w:b w:val="false"/>
+          <w:color w:val="00000A"/>
+          <w:sz w:val="24"/>
+          <w:szCs w:val="24"/>
+          <w:lang w:val="en-US" w:eastAsia="en-US" w:bidi="ar-SA"/>
+        </w:rPr>
+        <w:t>ls</w:t>
+      </w:r>
+      <w:r>
+        <w:rPr>
+          <w:rFonts w:ascii="Times New Roman" w:hAnsi="Times New Roman"/>
+          <w:b w:val="false"/>
+        </w:rPr>
+        <w:t xml:space="preserve">, and executes it if it is found.  You can locate the path to the file that the shell will execute by using the </w:t>
+      </w:r>
+      <w:r>
+        <w:rPr>
+          <w:rFonts w:eastAsia="Times New Roman" w:cs="Times New Roman"/>
+          <w:b w:val="false"/>
+          <w:color w:val="00000A"/>
+          <w:sz w:val="24"/>
+          <w:szCs w:val="24"/>
+          <w:lang w:val="en-US" w:eastAsia="en-US" w:bidi="ar-SA"/>
+        </w:rPr>
+        <w:t>which</w:t>
+      </w:r>
+      <w:r>
+        <w:rPr>
+          <w:rFonts w:ascii="Times New Roman" w:hAnsi="Times New Roman"/>
+          <w:b w:val="false"/>
+        </w:rPr>
+        <w:t xml:space="preserve"> command:</w:t>
+      </w:r>
+    </w:p>
+    <w:p>
+      <w:pPr>
+        <w:pStyle w:val="Command"/>
+        <w:ind w:left="0" w:hanging="0"/>
+        <w:rPr/>
+      </w:pPr>
+      <w:r>
+        <w:rPr/>
+        <w:t xml:space="preserve">  </w:t>
+      </w:r>
+      <w:r>
+        <w:rPr/>
+        <w:t>which ls</w:t>
+      </w:r>
+    </w:p>
+    <w:p>
+      <w:pPr>
+        <w:pStyle w:val="Command"/>
+        <w:ind w:left="0" w:hanging="0"/>
+        <w:rPr>
+          <w:rFonts w:ascii="Times New Roman" w:hAnsi="Times New Roman"/>
+          <w:b w:val="false"/>
+          <w:b w:val="false"/>
+        </w:rPr>
+      </w:pPr>
+      <w:r>
+        <w:rPr/>
       </w:r>
     </w:p>
     <w:p>
@@ -5220,7 +5374,7 @@
       <w:cols w:num="2" w:space="360" w:equalWidth="true" w:sep="true"/>
       <w:formProt w:val="false"/>
       <w:textDirection w:val="lrTb"/>
-      <w:docGrid w:type="default" w:linePitch="360" w:charSpace="4294961151"/>
+      <w:docGrid w:type="default" w:linePitch="360" w:charSpace="0"/>
     </w:sectPr>
   </w:body>
 </w:document>
@@ -5242,15 +5396,19 @@
       <w:fldChar w:fldCharType="begin"/>
     </w:r>
     <w:r>
+      <w:rPr/>
       <w:instrText> PAGE </w:instrText>
     </w:r>
     <w:r>
+      <w:rPr/>
       <w:fldChar w:fldCharType="separate"/>
     </w:r>
     <w:r>
+      <w:rPr/>
       <w:t>11</w:t>
     </w:r>
     <w:r>
+      <w:rPr/>
       <w:fldChar w:fldCharType="end"/>
     </w:r>
     <w:r>
@@ -5258,7 +5416,13 @@
         <w:rStyle w:val="Pagenumber"/>
       </w:rPr>
       <w:tab/>
-      <w:t>Rev: 2016-09-29</w:t>
+      <w:t>Rev: 2</w:t>
+    </w:r>
+    <w:r>
+      <w:rPr>
+        <w:rStyle w:val="Pagenumber"/>
+      </w:rPr>
+      <w:t>021-7-8</w:t>
     </w:r>
   </w:p>
 </w:ftr>
@@ -5283,14 +5447,25 @@
   <w:footnote w:id="2">
     <w:p>
       <w:pPr>
-        <w:pStyle w:val="Footnotetext"/>
-        <w:rPr/>
-      </w:pPr>
-      <w:r>
-        <w:rPr>
-          <w:rStyle w:val="Footnotereference"/>
+        <w:pStyle w:val="Footnote"/>
+        <w:rPr/>
+      </w:pPr>
+      <w:r>
+        <w:rPr>
+          <w:rStyle w:val="FootnoteCharacters"/>
         </w:rPr>
         <w:footnoteRef/>
+      </w:r>
+      <w:r>
+        <w:rPr>
+          <w:rStyle w:val="FootnoteCharacters"/>
+        </w:rPr>
+        <w:tab/>
+      </w:r>
+      <w:r>
+        <w:rPr>
+          <w:rStyle w:val="FootnoteCharacters"/>
+        </w:rPr>
         <w:tab/>
       </w:r>
       <w:r>
@@ -5717,6 +5892,7 @@
     <w:rPr>
       <w:rFonts w:ascii="Times New Roman" w:hAnsi="Times New Roman" w:eastAsia="Times New Roman" w:cs="Times New Roman"/>
       <w:color w:val="00000A"/>
+      <w:kern w:val="0"/>
       <w:sz w:val="24"/>
       <w:szCs w:val="24"/>
       <w:lang w:val="en-US" w:eastAsia="en-US" w:bidi="ar-SA"/>
@@ -5728,14 +5904,13 @@
     <w:next w:val="Normal"/>
     <w:qFormat/>
     <w:pPr>
-      <w:keepNext/>
+      <w:keepNext w:val="true"/>
       <w:numPr>
         <w:ilvl w:val="0"/>
         <w:numId w:val="1"/>
       </w:numPr>
       <w:shd w:val="clear" w:color="auto" w:fill="D9D9D9"/>
       <w:spacing w:before="240" w:after="60"/>
-      <w:outlineLvl w:val="0"/>
       <w:outlineLvl w:val="0"/>
     </w:pPr>
     <w:rPr>
@@ -5752,14 +5927,13 @@
     <w:next w:val="Normal"/>
     <w:qFormat/>
     <w:pPr>
-      <w:keepNext/>
+      <w:keepNext w:val="true"/>
       <w:numPr>
         <w:ilvl w:val="1"/>
         <w:numId w:val="1"/>
       </w:numPr>
       <w:spacing w:before="240" w:after="60"/>
       <w:ind w:left="1080" w:hanging="360"/>
-      <w:outlineLvl w:val="1"/>
       <w:outlineLvl w:val="1"/>
     </w:pPr>
     <w:rPr>
@@ -5775,13 +5949,12 @@
     <w:next w:val="Normal"/>
     <w:qFormat/>
     <w:pPr>
-      <w:keepNext/>
+      <w:keepNext w:val="true"/>
       <w:numPr>
         <w:ilvl w:val="2"/>
         <w:numId w:val="1"/>
       </w:numPr>
       <w:spacing w:before="240" w:after="60"/>
-      <w:outlineLvl w:val="2"/>
       <w:outlineLvl w:val="2"/>
     </w:pPr>
     <w:rPr>
@@ -5798,13 +5971,12 @@
     <w:next w:val="Normal"/>
     <w:qFormat/>
     <w:pPr>
-      <w:keepNext/>
+      <w:keepNext w:val="true"/>
       <w:numPr>
         <w:ilvl w:val="3"/>
         <w:numId w:val="1"/>
       </w:numPr>
       <w:spacing w:before="240" w:after="60"/>
-      <w:outlineLvl w:val="3"/>
       <w:outlineLvl w:val="3"/>
     </w:pPr>
     <w:rPr>
@@ -5825,7 +5997,6 @@
         <w:numId w:val="1"/>
       </w:numPr>
       <w:spacing w:before="240" w:after="60"/>
-      <w:outlineLvl w:val="4"/>
       <w:outlineLvl w:val="4"/>
     </w:pPr>
     <w:rPr>
@@ -5849,7 +6020,6 @@
       </w:numPr>
       <w:spacing w:before="240" w:after="60"/>
       <w:outlineLvl w:val="5"/>
-      <w:outlineLvl w:val="5"/>
     </w:pPr>
     <w:rPr>
       <w:b/>
@@ -5870,7 +6040,6 @@
       </w:numPr>
       <w:spacing w:before="240" w:after="60"/>
       <w:outlineLvl w:val="6"/>
-      <w:outlineLvl w:val="6"/>
     </w:pPr>
     <w:rPr/>
   </w:style>
@@ -5885,7 +6054,6 @@
         <w:numId w:val="1"/>
       </w:numPr>
       <w:spacing w:before="240" w:after="60"/>
-      <w:outlineLvl w:val="7"/>
       <w:outlineLvl w:val="7"/>
     </w:pPr>
     <w:rPr>
@@ -5904,7 +6072,6 @@
         <w:numId w:val="1"/>
       </w:numPr>
       <w:spacing w:before="240" w:after="60"/>
-      <w:outlineLvl w:val="8"/>
       <w:outlineLvl w:val="8"/>
     </w:pPr>
     <w:rPr>
@@ -5956,13 +6123,13 @@
       <w:szCs w:val="24"/>
     </w:rPr>
   </w:style>
-  <w:style w:type="character" w:styleId="Footnotereference">
-    <w:name w:val="footnote reference"/>
-    <w:basedOn w:val="DefaultParagraphFont"/>
-    <w:uiPriority w:val="99"/>
-    <w:unhideWhenUsed/>
+  <w:style w:type="character" w:styleId="FootnoteCharacters">
+    <w:name w:val="Footnote Characters"/>
     <w:qFormat/>
-    <w:rsid w:val="005b7f37"/>
+    <w:rPr/>
+  </w:style>
+  <w:style w:type="character" w:styleId="FootnoteAnchor">
+    <w:name w:val="Footnote Anchor"/>
     <w:rPr>
       <w:vertAlign w:val="superscript"/>
     </w:rPr>
@@ -5988,17 +6155,6 @@
       <w:rFonts w:cs="Courier New"/>
     </w:rPr>
   </w:style>
-  <w:style w:type="character" w:styleId="FootnoteCharacters">
-    <w:name w:val="Footnote Characters"/>
-    <w:qFormat/>
-    <w:rPr/>
-  </w:style>
-  <w:style w:type="character" w:styleId="FootnoteAnchor">
-    <w:name w:val="Footnote Anchor"/>
-    <w:rPr>
-      <w:vertAlign w:val="superscript"/>
-    </w:rPr>
-  </w:style>
   <w:style w:type="character" w:styleId="EndnoteAnchor">
     <w:name w:val="Endnote Anchor"/>
     <w:rPr>
@@ -6016,7 +6172,7 @@
     <w:next w:val="TextBody"/>
     <w:qFormat/>
     <w:pPr>
-      <w:keepNext/>
+      <w:keepNext w:val="true"/>
       <w:spacing w:before="240" w:after="120"/>
     </w:pPr>
     <w:rPr>
@@ -6184,8 +6340,8 @@
       <w:szCs w:val="16"/>
     </w:rPr>
   </w:style>
-  <w:style w:type="paragraph" w:styleId="Footnotetext">
-    <w:name w:val="footnote text"/>
+  <w:style w:type="paragraph" w:styleId="Footnote">
+    <w:name w:val="Footnote Text"/>
     <w:basedOn w:val="Normal"/>
     <w:link w:val="FootnoteTextChar"/>
     <w:uiPriority w:val="99"/>
@@ -6206,12 +6362,6 @@
       <w:ind w:left="720" w:hanging="0"/>
       <w:contextualSpacing/>
     </w:pPr>
-    <w:rPr/>
-  </w:style>
-  <w:style w:type="paragraph" w:styleId="Footnote">
-    <w:name w:val="Footnote Text"/>
-    <w:basedOn w:val="Normal"/>
-    <w:pPr/>
     <w:rPr/>
   </w:style>
   <w:style w:type="paragraph" w:styleId="FrameContents">

</xml_diff>